<commit_message>
Updated LR report, updated path for First_Run to refer to the the initial unbalanced data
</commit_message>
<xml_diff>
--- a/Dionis/LR_Experiment.docx
+++ b/Dionis/LR_Experiment.docx
@@ -9,6 +9,121 @@
       <w:r>
         <w:t xml:space="preserve">Experiment 6: Optimizer &amp; Learning Rate Tuning </w:t>
       </w:r>
+    </w:p>
+    <w:p>
+      <w:pPr>
+        <w:rPr>
+          <w:sz w:val="20"/>
+          <w:szCs w:val="20"/>
+        </w:rPr>
+      </w:pPr>
+      <w:r>
+        <w:rPr>
+          <w:sz w:val="20"/>
+          <w:szCs w:val="20"/>
+        </w:rPr>
+        <w:t>Based off the initial key observations made from the initial first run, it is noted that from epoch 10 onwards, validation accuracy begins to fluctuate while training accuracy continues to rise. This is suggestive of the model possibly beginning to overfit to the training data.</w:t>
+      </w:r>
+    </w:p>
+    <w:p>
+      <w:pPr>
+        <w:rPr>
+          <w:sz w:val="20"/>
+          <w:szCs w:val="20"/>
+        </w:rPr>
+      </w:pPr>
+      <w:r>
+        <w:rPr>
+          <w:sz w:val="20"/>
+          <w:szCs w:val="20"/>
+        </w:rPr>
+        <w:t>Additionally, despite having balanced the data, the ‘mixed’ class shows a low precision (0.57) and a modest F1-score (0.67). This is indicative of the model struggling to learn generalisable patterns for visually diverse samples for the ‘mixed’ class.</w:t>
+      </w:r>
+    </w:p>
+    <w:p>
+      <w:pPr>
+        <w:rPr>
+          <w:sz w:val="20"/>
+          <w:szCs w:val="20"/>
+        </w:rPr>
+      </w:pPr>
+      <w:r>
+        <w:rPr>
+          <w:sz w:val="20"/>
+          <w:szCs w:val="20"/>
+        </w:rPr>
+        <w:t>As such, to address the observed overfitting and to further improve class-level performance, particularly for the ‘mixed’ class, it is essential to investigate how the optimizer type and learning rate configuration affect the model’s learning dynamics.</w:t>
+      </w:r>
+    </w:p>
+    <w:p>
+      <w:pPr>
+        <w:pStyle w:val="NormalWeb"/>
+        <w:rPr>
+          <w:rFonts w:ascii="Calibri" w:hAnsi="Calibri" w:cs="Calibri"/>
+          <w:sz w:val="20"/>
+          <w:szCs w:val="20"/>
+        </w:rPr>
+      </w:pPr>
+      <w:r>
+        <w:rPr>
+          <w:rFonts w:ascii="Calibri" w:hAnsi="Calibri" w:cs="Calibri"/>
+          <w:sz w:val="20"/>
+          <w:szCs w:val="20"/>
+        </w:rPr>
+        <w:t>Therefore, t</w:t>
+      </w:r>
+      <w:r>
+        <w:rPr>
+          <w:rFonts w:ascii="Calibri" w:hAnsi="Calibri" w:cs="Calibri"/>
+          <w:sz w:val="20"/>
+          <w:szCs w:val="20"/>
+        </w:rPr>
+        <w:t xml:space="preserve">his experiment aims to examine whether modifying the optimizer or tuning the learning rate can reduce signs of overfitting while enhancing the model’s ability to generalise across all classes. </w:t>
+      </w:r>
+    </w:p>
+    <w:p>
+      <w:pPr>
+        <w:pStyle w:val="NormalWeb"/>
+        <w:rPr>
+          <w:rFonts w:ascii="Calibri" w:hAnsi="Calibri" w:cs="Calibri"/>
+          <w:sz w:val="20"/>
+          <w:szCs w:val="20"/>
+        </w:rPr>
+      </w:pPr>
+      <w:r>
+        <w:rPr>
+          <w:rFonts w:ascii="Calibri" w:hAnsi="Calibri" w:cs="Calibri"/>
+          <w:sz w:val="20"/>
+          <w:szCs w:val="20"/>
+        </w:rPr>
+        <w:t xml:space="preserve">A slower learning rate may help the model take smaller, more precise steps during weight updates, which could be beneficial for learning the subtle and varied features of complex classes like ‘mixed’. Similarly, alternative optimizers such as RMSprop or SGD may yield different learning dynamics that favour improved generalisation. </w:t>
+      </w:r>
+    </w:p>
+    <w:p>
+      <w:pPr>
+        <w:pStyle w:val="NormalWeb"/>
+        <w:rPr>
+          <w:rFonts w:ascii="Calibri" w:hAnsi="Calibri" w:cs="Calibri"/>
+          <w:sz w:val="20"/>
+          <w:szCs w:val="20"/>
+        </w:rPr>
+      </w:pPr>
+      <w:r>
+        <w:rPr>
+          <w:rFonts w:ascii="Calibri" w:hAnsi="Calibri" w:cs="Calibri"/>
+          <w:sz w:val="20"/>
+          <w:szCs w:val="20"/>
+        </w:rPr>
+        <w:t>By experimenting with different combinations of optimizers and learning rates, the goal is to identify a configuration that not only stabilises validation performance across epochs but also improves the precision and F1-score of underperforming classes without compromising overall accuracy.</w:t>
+      </w:r>
+    </w:p>
+    <w:p>
+      <w:pPr>
+        <w:rPr>
+          <w:sz w:val="20"/>
+          <w:szCs w:val="20"/>
+        </w:rPr>
+      </w:pPr>
     </w:p>
     <w:p>
       <w:pPr>
@@ -835,6 +950,13 @@
                 <w:szCs w:val="20"/>
               </w:rPr>
             </w:pPr>
+            <w:r>
+              <w:rPr>
+                <w:sz w:val="20"/>
+                <w:szCs w:val="20"/>
+              </w:rPr>
+              <w:t>Current Baseline</w:t>
+            </w:r>
           </w:p>
         </w:tc>
       </w:tr>
@@ -983,8 +1105,15 @@
         <w:t>Observations &amp; Insights</w:t>
       </w:r>
     </w:p>
-    <w:p/>
-    <w:p/>
+    <w:p>
+      <w:pPr>
+        <w:pStyle w:val="ListParagraph"/>
+        <w:numPr>
+          <w:ilvl w:val="0"/>
+          <w:numId w:val="2"/>
+        </w:numPr>
+      </w:pPr>
+    </w:p>
     <w:p/>
     <w:p>
       <w:pPr>
@@ -1008,6 +1137,241 @@
     </w:sectPr>
   </w:body>
 </w:document>
+</file>
+
+<file path=word/numbering.xml><?xml version="1.0" encoding="utf-8"?>
+<w:numbering xmlns:wpc="http://schemas.microsoft.com/office/word/2010/wordprocessingCanvas" xmlns:cx="http://schemas.microsoft.com/office/drawing/2014/chartex" xmlns:cx1="http://schemas.microsoft.com/office/drawing/2015/9/8/chartex" xmlns:cx2="http://schemas.microsoft.com/office/drawing/2015/10/21/chartex" xmlns:cx3="http://schemas.microsoft.com/office/drawing/2016/5/9/chartex" xmlns:cx4="http://schemas.microsoft.com/office/drawing/2016/5/10/chartex" xmlns:cx5="http://schemas.microsoft.com/office/drawing/2016/5/11/chartex" xmlns:cx6="http://schemas.microsoft.com/office/drawing/2016/5/12/chartex" xmlns:cx7="http://schemas.microsoft.com/office/drawing/2016/5/13/chartex" xmlns:cx8="http://schemas.microsoft.com/office/drawing/2016/5/14/chartex" xmlns:mc="http://schemas.openxmlformats.org/markup-compatibility/2006" xmlns:aink="http://schemas.microsoft.com/office/drawing/2016/ink" xmlns:am3d="http://schemas.microsoft.com/office/drawing/2017/model3d" xmlns:o="urn:schemas-microsoft-com:office:office" xmlns:oel="http://schemas.microsoft.com/office/2019/extlst" xmlns:r="http://schemas.openxmlformats.org/officeDocument/2006/relationships" xmlns:m="http://schemas.openxmlformats.org/officeDocument/2006/math" xmlns:v="urn:schemas-microsoft-com:vml" xmlns:wp14="http://schemas.microsoft.com/office/word/2010/wordprocessingDrawing" xmlns:wp="http://schemas.openxmlformats.org/drawingml/2006/wordprocessingDrawing" xmlns:w10="urn:schemas-microsoft-com:office:word" xmlns:w="http://schemas.openxmlformats.org/wordprocessingml/2006/main" xmlns:w14="http://schemas.microsoft.com/office/word/2010/wordml" xmlns:w15="http://schemas.microsoft.com/office/word/2012/wordml" xmlns:w16cex="http://schemas.microsoft.com/office/word/2018/wordml/cex" xmlns:w16cid="http://schemas.microsoft.com/office/word/2016/wordml/cid" xmlns:w16="http://schemas.microsoft.com/office/word/2018/wordml" xmlns:w16du="http://schemas.microsoft.com/office/word/2023/wordml/word16du" xmlns:w16sdtdh="http://schemas.microsoft.com/office/word/2020/wordml/sdtdatahash" xmlns:w16sdtfl="http://schemas.microsoft.com/office/word/2024/wordml/sdtformatlock" xmlns:w16se="http://schemas.microsoft.com/office/word/2015/wordml/symex" xmlns:wpg="http://schemas.microsoft.com/office/word/2010/wordprocessingGroup" xmlns:wpi="http://schemas.microsoft.com/office/word/2010/wordprocessingInk" xmlns:wne="http://schemas.microsoft.com/office/word/2006/wordml" xmlns:wps="http://schemas.microsoft.com/office/word/2010/wordprocessingShape" mc:Ignorable="w14 w15 w16se w16cid w16 w16cex w16sdtdh w16sdtfl w16du wp14">
+  <w:abstractNum w:abstractNumId="0" w15:restartNumberingAfterBreak="0">
+    <w:nsid w:val="1E6367FF"/>
+    <w:multiLevelType w:val="hybridMultilevel"/>
+    <w:tmpl w:val="BF14F3DC"/>
+    <w:lvl w:ilvl="0" w:tplc="920C7DB4">
+      <w:numFmt w:val="bullet"/>
+      <w:lvlText w:val="-"/>
+      <w:lvlJc w:val="left"/>
+      <w:pPr>
+        <w:ind w:left="720" w:hanging="360"/>
+      </w:pPr>
+      <w:rPr>
+        <w:rFonts w:ascii="Calibri" w:eastAsiaTheme="minorEastAsia" w:hAnsi="Calibri" w:cs="Calibri" w:hint="default"/>
+      </w:rPr>
+    </w:lvl>
+    <w:lvl w:ilvl="1" w:tplc="08090003" w:tentative="1">
+      <w:start w:val="1"/>
+      <w:numFmt w:val="bullet"/>
+      <w:lvlText w:val="o"/>
+      <w:lvlJc w:val="left"/>
+      <w:pPr>
+        <w:ind w:left="1440" w:hanging="360"/>
+      </w:pPr>
+      <w:rPr>
+        <w:rFonts w:ascii="Courier New" w:hAnsi="Courier New" w:cs="Courier New" w:hint="default"/>
+      </w:rPr>
+    </w:lvl>
+    <w:lvl w:ilvl="2" w:tplc="08090005" w:tentative="1">
+      <w:start w:val="1"/>
+      <w:numFmt w:val="bullet"/>
+      <w:lvlText w:val=""/>
+      <w:lvlJc w:val="left"/>
+      <w:pPr>
+        <w:ind w:left="2160" w:hanging="360"/>
+      </w:pPr>
+      <w:rPr>
+        <w:rFonts w:ascii="Wingdings" w:hAnsi="Wingdings" w:hint="default"/>
+      </w:rPr>
+    </w:lvl>
+    <w:lvl w:ilvl="3" w:tplc="08090001" w:tentative="1">
+      <w:start w:val="1"/>
+      <w:numFmt w:val="bullet"/>
+      <w:lvlText w:val=""/>
+      <w:lvlJc w:val="left"/>
+      <w:pPr>
+        <w:ind w:left="2880" w:hanging="360"/>
+      </w:pPr>
+      <w:rPr>
+        <w:rFonts w:ascii="Symbol" w:hAnsi="Symbol" w:hint="default"/>
+      </w:rPr>
+    </w:lvl>
+    <w:lvl w:ilvl="4" w:tplc="08090003" w:tentative="1">
+      <w:start w:val="1"/>
+      <w:numFmt w:val="bullet"/>
+      <w:lvlText w:val="o"/>
+      <w:lvlJc w:val="left"/>
+      <w:pPr>
+        <w:ind w:left="3600" w:hanging="360"/>
+      </w:pPr>
+      <w:rPr>
+        <w:rFonts w:ascii="Courier New" w:hAnsi="Courier New" w:cs="Courier New" w:hint="default"/>
+      </w:rPr>
+    </w:lvl>
+    <w:lvl w:ilvl="5" w:tplc="08090005" w:tentative="1">
+      <w:start w:val="1"/>
+      <w:numFmt w:val="bullet"/>
+      <w:lvlText w:val=""/>
+      <w:lvlJc w:val="left"/>
+      <w:pPr>
+        <w:ind w:left="4320" w:hanging="360"/>
+      </w:pPr>
+      <w:rPr>
+        <w:rFonts w:ascii="Wingdings" w:hAnsi="Wingdings" w:hint="default"/>
+      </w:rPr>
+    </w:lvl>
+    <w:lvl w:ilvl="6" w:tplc="08090001" w:tentative="1">
+      <w:start w:val="1"/>
+      <w:numFmt w:val="bullet"/>
+      <w:lvlText w:val=""/>
+      <w:lvlJc w:val="left"/>
+      <w:pPr>
+        <w:ind w:left="5040" w:hanging="360"/>
+      </w:pPr>
+      <w:rPr>
+        <w:rFonts w:ascii="Symbol" w:hAnsi="Symbol" w:hint="default"/>
+      </w:rPr>
+    </w:lvl>
+    <w:lvl w:ilvl="7" w:tplc="08090003" w:tentative="1">
+      <w:start w:val="1"/>
+      <w:numFmt w:val="bullet"/>
+      <w:lvlText w:val="o"/>
+      <w:lvlJc w:val="left"/>
+      <w:pPr>
+        <w:ind w:left="5760" w:hanging="360"/>
+      </w:pPr>
+      <w:rPr>
+        <w:rFonts w:ascii="Courier New" w:hAnsi="Courier New" w:cs="Courier New" w:hint="default"/>
+      </w:rPr>
+    </w:lvl>
+    <w:lvl w:ilvl="8" w:tplc="08090005" w:tentative="1">
+      <w:start w:val="1"/>
+      <w:numFmt w:val="bullet"/>
+      <w:lvlText w:val=""/>
+      <w:lvlJc w:val="left"/>
+      <w:pPr>
+        <w:ind w:left="6480" w:hanging="360"/>
+      </w:pPr>
+      <w:rPr>
+        <w:rFonts w:ascii="Wingdings" w:hAnsi="Wingdings" w:hint="default"/>
+      </w:rPr>
+    </w:lvl>
+  </w:abstractNum>
+  <w:abstractNum w:abstractNumId="1" w15:restartNumberingAfterBreak="0">
+    <w:nsid w:val="64C82AF1"/>
+    <w:multiLevelType w:val="hybridMultilevel"/>
+    <w:tmpl w:val="0F2C50F2"/>
+    <w:lvl w:ilvl="0" w:tplc="8A0A3998">
+      <w:numFmt w:val="bullet"/>
+      <w:lvlText w:val="-"/>
+      <w:lvlJc w:val="left"/>
+      <w:pPr>
+        <w:ind w:left="720" w:hanging="360"/>
+      </w:pPr>
+      <w:rPr>
+        <w:rFonts w:ascii="Calibri" w:eastAsiaTheme="minorEastAsia" w:hAnsi="Calibri" w:cs="Calibri" w:hint="default"/>
+      </w:rPr>
+    </w:lvl>
+    <w:lvl w:ilvl="1" w:tplc="08090003" w:tentative="1">
+      <w:start w:val="1"/>
+      <w:numFmt w:val="bullet"/>
+      <w:lvlText w:val="o"/>
+      <w:lvlJc w:val="left"/>
+      <w:pPr>
+        <w:ind w:left="1440" w:hanging="360"/>
+      </w:pPr>
+      <w:rPr>
+        <w:rFonts w:ascii="Courier New" w:hAnsi="Courier New" w:cs="Courier New" w:hint="default"/>
+      </w:rPr>
+    </w:lvl>
+    <w:lvl w:ilvl="2" w:tplc="08090005" w:tentative="1">
+      <w:start w:val="1"/>
+      <w:numFmt w:val="bullet"/>
+      <w:lvlText w:val=""/>
+      <w:lvlJc w:val="left"/>
+      <w:pPr>
+        <w:ind w:left="2160" w:hanging="360"/>
+      </w:pPr>
+      <w:rPr>
+        <w:rFonts w:ascii="Wingdings" w:hAnsi="Wingdings" w:hint="default"/>
+      </w:rPr>
+    </w:lvl>
+    <w:lvl w:ilvl="3" w:tplc="08090001" w:tentative="1">
+      <w:start w:val="1"/>
+      <w:numFmt w:val="bullet"/>
+      <w:lvlText w:val=""/>
+      <w:lvlJc w:val="left"/>
+      <w:pPr>
+        <w:ind w:left="2880" w:hanging="360"/>
+      </w:pPr>
+      <w:rPr>
+        <w:rFonts w:ascii="Symbol" w:hAnsi="Symbol" w:hint="default"/>
+      </w:rPr>
+    </w:lvl>
+    <w:lvl w:ilvl="4" w:tplc="08090003" w:tentative="1">
+      <w:start w:val="1"/>
+      <w:numFmt w:val="bullet"/>
+      <w:lvlText w:val="o"/>
+      <w:lvlJc w:val="left"/>
+      <w:pPr>
+        <w:ind w:left="3600" w:hanging="360"/>
+      </w:pPr>
+      <w:rPr>
+        <w:rFonts w:ascii="Courier New" w:hAnsi="Courier New" w:cs="Courier New" w:hint="default"/>
+      </w:rPr>
+    </w:lvl>
+    <w:lvl w:ilvl="5" w:tplc="08090005" w:tentative="1">
+      <w:start w:val="1"/>
+      <w:numFmt w:val="bullet"/>
+      <w:lvlText w:val=""/>
+      <w:lvlJc w:val="left"/>
+      <w:pPr>
+        <w:ind w:left="4320" w:hanging="360"/>
+      </w:pPr>
+      <w:rPr>
+        <w:rFonts w:ascii="Wingdings" w:hAnsi="Wingdings" w:hint="default"/>
+      </w:rPr>
+    </w:lvl>
+    <w:lvl w:ilvl="6" w:tplc="08090001" w:tentative="1">
+      <w:start w:val="1"/>
+      <w:numFmt w:val="bullet"/>
+      <w:lvlText w:val=""/>
+      <w:lvlJc w:val="left"/>
+      <w:pPr>
+        <w:ind w:left="5040" w:hanging="360"/>
+      </w:pPr>
+      <w:rPr>
+        <w:rFonts w:ascii="Symbol" w:hAnsi="Symbol" w:hint="default"/>
+      </w:rPr>
+    </w:lvl>
+    <w:lvl w:ilvl="7" w:tplc="08090003" w:tentative="1">
+      <w:start w:val="1"/>
+      <w:numFmt w:val="bullet"/>
+      <w:lvlText w:val="o"/>
+      <w:lvlJc w:val="left"/>
+      <w:pPr>
+        <w:ind w:left="5760" w:hanging="360"/>
+      </w:pPr>
+      <w:rPr>
+        <w:rFonts w:ascii="Courier New" w:hAnsi="Courier New" w:cs="Courier New" w:hint="default"/>
+      </w:rPr>
+    </w:lvl>
+    <w:lvl w:ilvl="8" w:tplc="08090005" w:tentative="1">
+      <w:start w:val="1"/>
+      <w:numFmt w:val="bullet"/>
+      <w:lvlText w:val=""/>
+      <w:lvlJc w:val="left"/>
+      <w:pPr>
+        <w:ind w:left="6480" w:hanging="360"/>
+      </w:pPr>
+      <w:rPr>
+        <w:rFonts w:ascii="Wingdings" w:hAnsi="Wingdings" w:hint="default"/>
+      </w:rPr>
+    </w:lvl>
+  </w:abstractNum>
+  <w:num w:numId="1" w16cid:durableId="607276602">
+    <w:abstractNumId w:val="0"/>
+  </w:num>
+  <w:num w:numId="2" w16cid:durableId="1451626831">
+    <w:abstractNumId w:val="1"/>
+  </w:num>
+</w:numbering>
 </file>
 
 <file path=word/styles.xml><?xml version="1.0" encoding="utf-8"?>

</xml_diff>

<commit_message>
added observations for tuned run #1
</commit_message>
<xml_diff>
--- a/Dionis/LR_Experiment.docx
+++ b/Dionis/LR_Experiment.docx
@@ -22,7 +22,21 @@
           <w:sz w:val="20"/>
           <w:szCs w:val="20"/>
         </w:rPr>
-        <w:t>Based off the initial key observations made from the initial first run, it is noted that from epoch 10 onwards, validation accuracy begins to fluctuate while training accuracy continues to rise. This is suggestive of the model possibly beginning to overfit to the training data.</w:t>
+        <w:t xml:space="preserve">Based off the initial key observations made from the initial first run, it is noted that from epoch </w:t>
+      </w:r>
+      <w:r>
+        <w:rPr>
+          <w:sz w:val="20"/>
+          <w:szCs w:val="20"/>
+        </w:rPr>
+        <w:t>8-10</w:t>
+      </w:r>
+      <w:r>
+        <w:rPr>
+          <w:sz w:val="20"/>
+          <w:szCs w:val="20"/>
+        </w:rPr>
+        <w:t xml:space="preserve"> onwards, validation accuracy begins to fluctuate while training accuracy continues to rise. This is suggestive of the model possibly beginning to overfit to the training data.</w:t>
       </w:r>
     </w:p>
     <w:p>
@@ -575,6 +589,13 @@
                 <w:szCs w:val="20"/>
               </w:rPr>
             </w:pPr>
+            <w:r>
+              <w:rPr>
+                <w:sz w:val="20"/>
+                <w:szCs w:val="20"/>
+              </w:rPr>
+              <w:t>Adam</w:t>
+            </w:r>
           </w:p>
         </w:tc>
         <w:tc>
@@ -588,6 +609,13 @@
                 <w:szCs w:val="20"/>
               </w:rPr>
             </w:pPr>
+            <w:r>
+              <w:rPr>
+                <w:sz w:val="20"/>
+                <w:szCs w:val="20"/>
+              </w:rPr>
+              <w:t>0.0005</w:t>
+            </w:r>
           </w:p>
         </w:tc>
         <w:tc>
@@ -601,6 +629,13 @@
                 <w:szCs w:val="20"/>
               </w:rPr>
             </w:pPr>
+            <w:r>
+              <w:rPr>
+                <w:sz w:val="20"/>
+                <w:szCs w:val="20"/>
+              </w:rPr>
+              <w:t>32</w:t>
+            </w:r>
           </w:p>
         </w:tc>
         <w:tc>
@@ -614,6 +649,13 @@
                 <w:szCs w:val="20"/>
               </w:rPr>
             </w:pPr>
+            <w:r>
+              <w:rPr>
+                <w:sz w:val="20"/>
+                <w:szCs w:val="20"/>
+              </w:rPr>
+              <w:t>None</w:t>
+            </w:r>
           </w:p>
         </w:tc>
         <w:tc>
@@ -627,6 +669,13 @@
                 <w:szCs w:val="20"/>
               </w:rPr>
             </w:pPr>
+            <w:r>
+              <w:rPr>
+                <w:sz w:val="20"/>
+                <w:szCs w:val="20"/>
+              </w:rPr>
+              <w:t>15</w:t>
+            </w:r>
           </w:p>
         </w:tc>
       </w:tr>
@@ -716,10 +765,33 @@
     </w:p>
     <w:p>
       <w:pPr>
+        <w:rPr>
+          <w:sz w:val="20"/>
+          <w:szCs w:val="20"/>
+        </w:rPr>
+      </w:pPr>
+    </w:p>
+    <w:p>
+      <w:pPr>
+        <w:rPr>
+          <w:sz w:val="20"/>
+          <w:szCs w:val="20"/>
+        </w:rPr>
+      </w:pPr>
+    </w:p>
+    <w:p>
+      <w:pPr>
         <w:pStyle w:val="Heading3"/>
       </w:pPr>
       <w:r>
-        <w:t>Metrics</w:t>
+        <w:lastRenderedPageBreak/>
+        <w:t>Performance</w:t>
+      </w:r>
+      <w:r>
+        <w:t xml:space="preserve"> Metrics</w:t>
+      </w:r>
+      <w:r>
+        <w:t xml:space="preserve"> Comparison</w:t>
       </w:r>
     </w:p>
     <w:tbl>
@@ -729,16 +801,14 @@
         <w:tblLook w:val="04A0" w:firstRow="1" w:lastRow="0" w:firstColumn="1" w:lastColumn="0" w:noHBand="0" w:noVBand="1"/>
       </w:tblPr>
       <w:tblGrid>
-        <w:gridCol w:w="1803"/>
-        <w:gridCol w:w="1803"/>
-        <w:gridCol w:w="1803"/>
-        <w:gridCol w:w="1803"/>
-        <w:gridCol w:w="1804"/>
+        <w:gridCol w:w="3004"/>
+        <w:gridCol w:w="3006"/>
+        <w:gridCol w:w="3006"/>
       </w:tblGrid>
       <w:tr>
         <w:tc>
           <w:tcPr>
-            <w:tcW w:w="1803" w:type="dxa"/>
+            <w:tcW w:w="3004" w:type="dxa"/>
             <w:shd w:val="clear" w:color="auto" w:fill="007BB8"/>
           </w:tcPr>
           <w:p>
@@ -759,13 +829,13 @@
                 <w:sz w:val="20"/>
                 <w:szCs w:val="20"/>
               </w:rPr>
-              <w:t>Optimizer</w:t>
-            </w:r>
-          </w:p>
-        </w:tc>
-        <w:tc>
-          <w:tcPr>
-            <w:tcW w:w="1803" w:type="dxa"/>
+              <w:t>Metric</w:t>
+            </w:r>
+          </w:p>
+        </w:tc>
+        <w:tc>
+          <w:tcPr>
+            <w:tcW w:w="3006" w:type="dxa"/>
             <w:shd w:val="clear" w:color="auto" w:fill="007BB8"/>
           </w:tcPr>
           <w:p>
@@ -786,13 +856,13 @@
                 <w:sz w:val="20"/>
                 <w:szCs w:val="20"/>
               </w:rPr>
-              <w:t>Learning Rate</w:t>
-            </w:r>
-          </w:p>
-        </w:tc>
-        <w:tc>
-          <w:tcPr>
-            <w:tcW w:w="1803" w:type="dxa"/>
+              <w:t>Initial Baseline Run (LR = 0.001)</w:t>
+            </w:r>
+          </w:p>
+        </w:tc>
+        <w:tc>
+          <w:tcPr>
+            <w:tcW w:w="3006" w:type="dxa"/>
             <w:shd w:val="clear" w:color="auto" w:fill="007BB8"/>
           </w:tcPr>
           <w:p>
@@ -813,61 +883,7 @@
                 <w:sz w:val="20"/>
                 <w:szCs w:val="20"/>
               </w:rPr>
-              <w:t>Final Train Accuracy</w:t>
-            </w:r>
-          </w:p>
-        </w:tc>
-        <w:tc>
-          <w:tcPr>
-            <w:tcW w:w="1803" w:type="dxa"/>
-            <w:shd w:val="clear" w:color="auto" w:fill="007BB8"/>
-          </w:tcPr>
-          <w:p>
-            <w:pPr>
-              <w:rPr>
-                <w:b/>
-                <w:bCs/>
-                <w:color w:val="FFFFFF" w:themeColor="background1"/>
-                <w:sz w:val="20"/>
-                <w:szCs w:val="20"/>
-              </w:rPr>
-            </w:pPr>
-            <w:r>
-              <w:rPr>
-                <w:b/>
-                <w:bCs/>
-                <w:color w:val="FFFFFF" w:themeColor="background1"/>
-                <w:sz w:val="20"/>
-                <w:szCs w:val="20"/>
-              </w:rPr>
-              <w:t>Final Validation Accuracy</w:t>
-            </w:r>
-          </w:p>
-        </w:tc>
-        <w:tc>
-          <w:tcPr>
-            <w:tcW w:w="1804" w:type="dxa"/>
-            <w:shd w:val="clear" w:color="auto" w:fill="007BB8"/>
-          </w:tcPr>
-          <w:p>
-            <w:pPr>
-              <w:rPr>
-                <w:b/>
-                <w:bCs/>
-                <w:color w:val="FFFFFF" w:themeColor="background1"/>
-                <w:sz w:val="20"/>
-                <w:szCs w:val="20"/>
-              </w:rPr>
-            </w:pPr>
-            <w:r>
-              <w:rPr>
-                <w:b/>
-                <w:bCs/>
-                <w:color w:val="FFFFFF" w:themeColor="background1"/>
-                <w:sz w:val="20"/>
-                <w:szCs w:val="20"/>
-              </w:rPr>
-              <w:t>Notes</w:t>
+              <w:t>Tuned Run #1 (LR = 0.0005)</w:t>
             </w:r>
           </w:p>
         </w:tc>
@@ -875,87 +891,61 @@
       <w:tr>
         <w:tc>
           <w:tcPr>
-            <w:tcW w:w="1803" w:type="dxa"/>
-          </w:tcPr>
-          <w:p>
-            <w:pPr>
-              <w:rPr>
-                <w:sz w:val="20"/>
-                <w:szCs w:val="20"/>
-              </w:rPr>
-            </w:pPr>
-            <w:r>
-              <w:rPr>
-                <w:sz w:val="20"/>
-                <w:szCs w:val="20"/>
-              </w:rPr>
-              <w:t>Adam</w:t>
-            </w:r>
-          </w:p>
-        </w:tc>
-        <w:tc>
-          <w:tcPr>
-            <w:tcW w:w="1803" w:type="dxa"/>
-          </w:tcPr>
-          <w:p>
-            <w:pPr>
-              <w:rPr>
-                <w:sz w:val="20"/>
-                <w:szCs w:val="20"/>
-              </w:rPr>
-            </w:pPr>
-            <w:r>
-              <w:rPr>
-                <w:sz w:val="20"/>
-                <w:szCs w:val="20"/>
-              </w:rPr>
-              <w:t>0.001</w:t>
-            </w:r>
-          </w:p>
-        </w:tc>
-        <w:tc>
-          <w:tcPr>
-            <w:tcW w:w="1803" w:type="dxa"/>
-          </w:tcPr>
-          <w:p>
-            <w:pPr>
-              <w:rPr>
-                <w:sz w:val="20"/>
-                <w:szCs w:val="20"/>
-              </w:rPr>
-            </w:pPr>
-          </w:p>
-        </w:tc>
-        <w:tc>
-          <w:tcPr>
-            <w:tcW w:w="1803" w:type="dxa"/>
-          </w:tcPr>
-          <w:p>
-            <w:pPr>
-              <w:rPr>
-                <w:sz w:val="20"/>
-                <w:szCs w:val="20"/>
-              </w:rPr>
-            </w:pPr>
-          </w:p>
-        </w:tc>
-        <w:tc>
-          <w:tcPr>
-            <w:tcW w:w="1804" w:type="dxa"/>
-          </w:tcPr>
-          <w:p>
-            <w:pPr>
-              <w:rPr>
-                <w:sz w:val="20"/>
-                <w:szCs w:val="20"/>
-              </w:rPr>
-            </w:pPr>
-            <w:r>
-              <w:rPr>
-                <w:sz w:val="20"/>
-                <w:szCs w:val="20"/>
-              </w:rPr>
-              <w:t>Current Baseline</w:t>
+            <w:tcW w:w="3004" w:type="dxa"/>
+          </w:tcPr>
+          <w:p>
+            <w:pPr>
+              <w:rPr>
+                <w:sz w:val="20"/>
+                <w:szCs w:val="20"/>
+              </w:rPr>
+            </w:pPr>
+            <w:r>
+              <w:rPr>
+                <w:sz w:val="20"/>
+                <w:szCs w:val="20"/>
+              </w:rPr>
+              <w:t>Train Accuracy</w:t>
+            </w:r>
+          </w:p>
+        </w:tc>
+        <w:tc>
+          <w:tcPr>
+            <w:tcW w:w="3006" w:type="dxa"/>
+          </w:tcPr>
+          <w:p>
+            <w:pPr>
+              <w:rPr>
+                <w:sz w:val="20"/>
+                <w:szCs w:val="20"/>
+              </w:rPr>
+            </w:pPr>
+            <w:r>
+              <w:rPr>
+                <w:sz w:val="20"/>
+                <w:szCs w:val="20"/>
+              </w:rPr>
+              <w:t>0.94</w:t>
+            </w:r>
+          </w:p>
+        </w:tc>
+        <w:tc>
+          <w:tcPr>
+            <w:tcW w:w="3006" w:type="dxa"/>
+          </w:tcPr>
+          <w:p>
+            <w:pPr>
+              <w:rPr>
+                <w:sz w:val="20"/>
+                <w:szCs w:val="20"/>
+              </w:rPr>
+            </w:pPr>
+            <w:r>
+              <w:rPr>
+                <w:sz w:val="20"/>
+                <w:szCs w:val="20"/>
+              </w:rPr>
+              <w:t>0.94</w:t>
             </w:r>
           </w:p>
         </w:tc>
@@ -963,146 +953,762 @@
       <w:tr>
         <w:tc>
           <w:tcPr>
-            <w:tcW w:w="1803" w:type="dxa"/>
-          </w:tcPr>
-          <w:p>
-            <w:pPr>
-              <w:rPr>
-                <w:sz w:val="20"/>
-                <w:szCs w:val="20"/>
-              </w:rPr>
-            </w:pPr>
-          </w:p>
-        </w:tc>
-        <w:tc>
-          <w:tcPr>
-            <w:tcW w:w="1803" w:type="dxa"/>
-          </w:tcPr>
-          <w:p>
-            <w:pPr>
-              <w:rPr>
-                <w:sz w:val="20"/>
-                <w:szCs w:val="20"/>
-              </w:rPr>
-            </w:pPr>
-          </w:p>
-        </w:tc>
-        <w:tc>
-          <w:tcPr>
-            <w:tcW w:w="1803" w:type="dxa"/>
-          </w:tcPr>
-          <w:p>
-            <w:pPr>
-              <w:rPr>
-                <w:sz w:val="20"/>
-                <w:szCs w:val="20"/>
-              </w:rPr>
-            </w:pPr>
-          </w:p>
-        </w:tc>
-        <w:tc>
-          <w:tcPr>
-            <w:tcW w:w="1803" w:type="dxa"/>
-          </w:tcPr>
-          <w:p>
-            <w:pPr>
-              <w:rPr>
-                <w:sz w:val="20"/>
-                <w:szCs w:val="20"/>
-              </w:rPr>
-            </w:pPr>
-          </w:p>
-        </w:tc>
-        <w:tc>
-          <w:tcPr>
-            <w:tcW w:w="1804" w:type="dxa"/>
-          </w:tcPr>
-          <w:p>
-            <w:pPr>
-              <w:rPr>
-                <w:sz w:val="20"/>
-                <w:szCs w:val="20"/>
-              </w:rPr>
-            </w:pPr>
+            <w:tcW w:w="3004" w:type="dxa"/>
+          </w:tcPr>
+          <w:p>
+            <w:pPr>
+              <w:rPr>
+                <w:sz w:val="20"/>
+                <w:szCs w:val="20"/>
+              </w:rPr>
+            </w:pPr>
+            <w:r>
+              <w:rPr>
+                <w:sz w:val="20"/>
+                <w:szCs w:val="20"/>
+              </w:rPr>
+              <w:t>Validation Accuracy</w:t>
+            </w:r>
+          </w:p>
+        </w:tc>
+        <w:tc>
+          <w:tcPr>
+            <w:tcW w:w="3006" w:type="dxa"/>
+          </w:tcPr>
+          <w:p>
+            <w:pPr>
+              <w:rPr>
+                <w:sz w:val="20"/>
+                <w:szCs w:val="20"/>
+              </w:rPr>
+            </w:pPr>
+            <w:r>
+              <w:rPr>
+                <w:sz w:val="20"/>
+                <w:szCs w:val="20"/>
+              </w:rPr>
+              <w:t>0.89</w:t>
+            </w:r>
+          </w:p>
+        </w:tc>
+        <w:tc>
+          <w:tcPr>
+            <w:tcW w:w="3006" w:type="dxa"/>
+          </w:tcPr>
+          <w:p>
+            <w:pPr>
+              <w:rPr>
+                <w:sz w:val="20"/>
+                <w:szCs w:val="20"/>
+              </w:rPr>
+            </w:pPr>
+            <w:r>
+              <w:rPr>
+                <w:sz w:val="20"/>
+                <w:szCs w:val="20"/>
+              </w:rPr>
+              <w:t>0.87</w:t>
+            </w:r>
           </w:p>
         </w:tc>
       </w:tr>
       <w:tr>
         <w:tc>
           <w:tcPr>
-            <w:tcW w:w="1803" w:type="dxa"/>
-          </w:tcPr>
-          <w:p>
-            <w:pPr>
-              <w:rPr>
-                <w:sz w:val="20"/>
-                <w:szCs w:val="20"/>
-              </w:rPr>
-            </w:pPr>
-          </w:p>
-        </w:tc>
-        <w:tc>
-          <w:tcPr>
-            <w:tcW w:w="1803" w:type="dxa"/>
-          </w:tcPr>
-          <w:p>
-            <w:pPr>
-              <w:rPr>
-                <w:sz w:val="20"/>
-                <w:szCs w:val="20"/>
-              </w:rPr>
-            </w:pPr>
-          </w:p>
-        </w:tc>
-        <w:tc>
-          <w:tcPr>
-            <w:tcW w:w="1803" w:type="dxa"/>
-          </w:tcPr>
-          <w:p>
-            <w:pPr>
-              <w:rPr>
-                <w:sz w:val="20"/>
-                <w:szCs w:val="20"/>
-              </w:rPr>
-            </w:pPr>
-          </w:p>
-        </w:tc>
-        <w:tc>
-          <w:tcPr>
-            <w:tcW w:w="1803" w:type="dxa"/>
-          </w:tcPr>
-          <w:p>
-            <w:pPr>
-              <w:rPr>
-                <w:sz w:val="20"/>
-                <w:szCs w:val="20"/>
-              </w:rPr>
-            </w:pPr>
-          </w:p>
-        </w:tc>
-        <w:tc>
-          <w:tcPr>
-            <w:tcW w:w="1804" w:type="dxa"/>
-          </w:tcPr>
-          <w:p>
-            <w:pPr>
-              <w:rPr>
-                <w:sz w:val="20"/>
-                <w:szCs w:val="20"/>
-              </w:rPr>
-            </w:pPr>
+            <w:tcW w:w="3004" w:type="dxa"/>
+          </w:tcPr>
+          <w:p>
+            <w:pPr>
+              <w:rPr>
+                <w:sz w:val="20"/>
+                <w:szCs w:val="20"/>
+              </w:rPr>
+            </w:pPr>
+            <w:r>
+              <w:rPr>
+                <w:sz w:val="20"/>
+                <w:szCs w:val="20"/>
+              </w:rPr>
+              <w:t>Test Accuracy</w:t>
+            </w:r>
+          </w:p>
+        </w:tc>
+        <w:tc>
+          <w:tcPr>
+            <w:tcW w:w="3006" w:type="dxa"/>
+          </w:tcPr>
+          <w:p>
+            <w:pPr>
+              <w:rPr>
+                <w:sz w:val="20"/>
+                <w:szCs w:val="20"/>
+              </w:rPr>
+            </w:pPr>
+            <w:r>
+              <w:rPr>
+                <w:sz w:val="20"/>
+                <w:szCs w:val="20"/>
+              </w:rPr>
+              <w:t>0.90</w:t>
+            </w:r>
+          </w:p>
+        </w:tc>
+        <w:tc>
+          <w:tcPr>
+            <w:tcW w:w="3006" w:type="dxa"/>
+          </w:tcPr>
+          <w:p>
+            <w:pPr>
+              <w:rPr>
+                <w:sz w:val="20"/>
+                <w:szCs w:val="20"/>
+              </w:rPr>
+            </w:pPr>
+            <w:r>
+              <w:rPr>
+                <w:sz w:val="20"/>
+                <w:szCs w:val="20"/>
+              </w:rPr>
+              <w:t>0.90</w:t>
+            </w:r>
+          </w:p>
+        </w:tc>
+      </w:tr>
+      <w:tr>
+        <w:tc>
+          <w:tcPr>
+            <w:tcW w:w="3004" w:type="dxa"/>
+          </w:tcPr>
+          <w:p>
+            <w:pPr>
+              <w:rPr>
+                <w:sz w:val="20"/>
+                <w:szCs w:val="20"/>
+              </w:rPr>
+            </w:pPr>
+          </w:p>
+        </w:tc>
+        <w:tc>
+          <w:tcPr>
+            <w:tcW w:w="3006" w:type="dxa"/>
+          </w:tcPr>
+          <w:p>
+            <w:pPr>
+              <w:rPr>
+                <w:sz w:val="20"/>
+                <w:szCs w:val="20"/>
+              </w:rPr>
+            </w:pPr>
+          </w:p>
+        </w:tc>
+        <w:tc>
+          <w:tcPr>
+            <w:tcW w:w="3006" w:type="dxa"/>
+          </w:tcPr>
+          <w:p>
+            <w:pPr>
+              <w:rPr>
+                <w:sz w:val="20"/>
+                <w:szCs w:val="20"/>
+              </w:rPr>
+            </w:pPr>
+          </w:p>
+        </w:tc>
+      </w:tr>
+      <w:tr>
+        <w:tc>
+          <w:tcPr>
+            <w:tcW w:w="3004" w:type="dxa"/>
+          </w:tcPr>
+          <w:p>
+            <w:pPr>
+              <w:rPr>
+                <w:sz w:val="20"/>
+                <w:szCs w:val="20"/>
+              </w:rPr>
+            </w:pPr>
+            <w:r>
+              <w:rPr>
+                <w:sz w:val="20"/>
+                <w:szCs w:val="20"/>
+              </w:rPr>
+              <w:t>Apple F1 Score</w:t>
+            </w:r>
+          </w:p>
+        </w:tc>
+        <w:tc>
+          <w:tcPr>
+            <w:tcW w:w="3006" w:type="dxa"/>
+          </w:tcPr>
+          <w:p>
+            <w:pPr>
+              <w:rPr>
+                <w:sz w:val="20"/>
+                <w:szCs w:val="20"/>
+              </w:rPr>
+            </w:pPr>
+            <w:r>
+              <w:rPr>
+                <w:sz w:val="20"/>
+                <w:szCs w:val="20"/>
+              </w:rPr>
+              <w:t>0.92</w:t>
+            </w:r>
+          </w:p>
+        </w:tc>
+        <w:tc>
+          <w:tcPr>
+            <w:tcW w:w="3006" w:type="dxa"/>
+          </w:tcPr>
+          <w:p>
+            <w:pPr>
+              <w:rPr>
+                <w:sz w:val="20"/>
+                <w:szCs w:val="20"/>
+              </w:rPr>
+            </w:pPr>
+            <w:r>
+              <w:rPr>
+                <w:sz w:val="20"/>
+                <w:szCs w:val="20"/>
+              </w:rPr>
+              <w:t>0.92</w:t>
+            </w:r>
+          </w:p>
+        </w:tc>
+      </w:tr>
+      <w:tr>
+        <w:tc>
+          <w:tcPr>
+            <w:tcW w:w="3004" w:type="dxa"/>
+          </w:tcPr>
+          <w:p>
+            <w:pPr>
+              <w:rPr>
+                <w:sz w:val="20"/>
+                <w:szCs w:val="20"/>
+              </w:rPr>
+            </w:pPr>
+            <w:r>
+              <w:rPr>
+                <w:sz w:val="20"/>
+                <w:szCs w:val="20"/>
+              </w:rPr>
+              <w:t>Banana F1 Score</w:t>
+            </w:r>
+          </w:p>
+        </w:tc>
+        <w:tc>
+          <w:tcPr>
+            <w:tcW w:w="3006" w:type="dxa"/>
+          </w:tcPr>
+          <w:p>
+            <w:pPr>
+              <w:rPr>
+                <w:sz w:val="20"/>
+                <w:szCs w:val="20"/>
+              </w:rPr>
+            </w:pPr>
+            <w:r>
+              <w:rPr>
+                <w:sz w:val="20"/>
+                <w:szCs w:val="20"/>
+              </w:rPr>
+              <w:t>0.92</w:t>
+            </w:r>
+          </w:p>
+        </w:tc>
+        <w:tc>
+          <w:tcPr>
+            <w:tcW w:w="3006" w:type="dxa"/>
+          </w:tcPr>
+          <w:p>
+            <w:pPr>
+              <w:rPr>
+                <w:sz w:val="20"/>
+                <w:szCs w:val="20"/>
+              </w:rPr>
+            </w:pPr>
+            <w:r>
+              <w:rPr>
+                <w:sz w:val="20"/>
+                <w:szCs w:val="20"/>
+              </w:rPr>
+              <w:t>0.91</w:t>
+            </w:r>
+          </w:p>
+        </w:tc>
+      </w:tr>
+      <w:tr>
+        <w:tc>
+          <w:tcPr>
+            <w:tcW w:w="3004" w:type="dxa"/>
+          </w:tcPr>
+          <w:p>
+            <w:pPr>
+              <w:rPr>
+                <w:sz w:val="20"/>
+                <w:szCs w:val="20"/>
+              </w:rPr>
+            </w:pPr>
+            <w:r>
+              <w:rPr>
+                <w:sz w:val="20"/>
+                <w:szCs w:val="20"/>
+              </w:rPr>
+              <w:t>Orange F1 Score</w:t>
+            </w:r>
+          </w:p>
+        </w:tc>
+        <w:tc>
+          <w:tcPr>
+            <w:tcW w:w="3006" w:type="dxa"/>
+          </w:tcPr>
+          <w:p>
+            <w:pPr>
+              <w:rPr>
+                <w:sz w:val="20"/>
+                <w:szCs w:val="20"/>
+              </w:rPr>
+            </w:pPr>
+            <w:r>
+              <w:rPr>
+                <w:sz w:val="20"/>
+                <w:szCs w:val="20"/>
+              </w:rPr>
+              <w:t>0.94</w:t>
+            </w:r>
+          </w:p>
+        </w:tc>
+        <w:tc>
+          <w:tcPr>
+            <w:tcW w:w="3006" w:type="dxa"/>
+          </w:tcPr>
+          <w:p>
+            <w:pPr>
+              <w:rPr>
+                <w:sz w:val="20"/>
+                <w:szCs w:val="20"/>
+              </w:rPr>
+            </w:pPr>
+            <w:r>
+              <w:rPr>
+                <w:sz w:val="20"/>
+                <w:szCs w:val="20"/>
+              </w:rPr>
+              <w:t>0.95</w:t>
+            </w:r>
+          </w:p>
+        </w:tc>
+      </w:tr>
+      <w:tr>
+        <w:tc>
+          <w:tcPr>
+            <w:tcW w:w="3004" w:type="dxa"/>
+          </w:tcPr>
+          <w:p>
+            <w:pPr>
+              <w:rPr>
+                <w:sz w:val="20"/>
+                <w:szCs w:val="20"/>
+              </w:rPr>
+            </w:pPr>
+          </w:p>
+        </w:tc>
+        <w:tc>
+          <w:tcPr>
+            <w:tcW w:w="3006" w:type="dxa"/>
+          </w:tcPr>
+          <w:p>
+            <w:pPr>
+              <w:rPr>
+                <w:sz w:val="20"/>
+                <w:szCs w:val="20"/>
+              </w:rPr>
+            </w:pPr>
+          </w:p>
+        </w:tc>
+        <w:tc>
+          <w:tcPr>
+            <w:tcW w:w="3006" w:type="dxa"/>
+          </w:tcPr>
+          <w:p>
+            <w:pPr>
+              <w:rPr>
+                <w:sz w:val="20"/>
+                <w:szCs w:val="20"/>
+              </w:rPr>
+            </w:pPr>
+          </w:p>
+        </w:tc>
+      </w:tr>
+      <w:tr>
+        <w:tc>
+          <w:tcPr>
+            <w:tcW w:w="3004" w:type="dxa"/>
+          </w:tcPr>
+          <w:p>
+            <w:pPr>
+              <w:rPr>
+                <w:sz w:val="20"/>
+                <w:szCs w:val="20"/>
+              </w:rPr>
+            </w:pPr>
+            <w:r>
+              <w:rPr>
+                <w:sz w:val="20"/>
+                <w:szCs w:val="20"/>
+              </w:rPr>
+              <w:t>Mixed Precision</w:t>
+            </w:r>
+          </w:p>
+        </w:tc>
+        <w:tc>
+          <w:tcPr>
+            <w:tcW w:w="3006" w:type="dxa"/>
+          </w:tcPr>
+          <w:p>
+            <w:pPr>
+              <w:rPr>
+                <w:sz w:val="20"/>
+                <w:szCs w:val="20"/>
+              </w:rPr>
+            </w:pPr>
+            <w:r>
+              <w:rPr>
+                <w:sz w:val="20"/>
+                <w:szCs w:val="20"/>
+              </w:rPr>
+              <w:t>0.57</w:t>
+            </w:r>
+          </w:p>
+        </w:tc>
+        <w:tc>
+          <w:tcPr>
+            <w:tcW w:w="3006" w:type="dxa"/>
+          </w:tcPr>
+          <w:p>
+            <w:pPr>
+              <w:rPr>
+                <w:sz w:val="20"/>
+                <w:szCs w:val="20"/>
+              </w:rPr>
+            </w:pPr>
+            <w:r>
+              <w:rPr>
+                <w:sz w:val="20"/>
+                <w:szCs w:val="20"/>
+              </w:rPr>
+              <w:t>0.60</w:t>
+            </w:r>
+          </w:p>
+        </w:tc>
+      </w:tr>
+      <w:tr>
+        <w:tc>
+          <w:tcPr>
+            <w:tcW w:w="3004" w:type="dxa"/>
+          </w:tcPr>
+          <w:p>
+            <w:pPr>
+              <w:rPr>
+                <w:sz w:val="20"/>
+                <w:szCs w:val="20"/>
+              </w:rPr>
+            </w:pPr>
+            <w:r>
+              <w:rPr>
+                <w:sz w:val="20"/>
+                <w:szCs w:val="20"/>
+              </w:rPr>
+              <w:t>Mixed Recall</w:t>
+            </w:r>
+          </w:p>
+        </w:tc>
+        <w:tc>
+          <w:tcPr>
+            <w:tcW w:w="3006" w:type="dxa"/>
+          </w:tcPr>
+          <w:p>
+            <w:pPr>
+              <w:rPr>
+                <w:sz w:val="20"/>
+                <w:szCs w:val="20"/>
+              </w:rPr>
+            </w:pPr>
+            <w:r>
+              <w:rPr>
+                <w:sz w:val="20"/>
+                <w:szCs w:val="20"/>
+              </w:rPr>
+              <w:t>0.80</w:t>
+            </w:r>
+          </w:p>
+        </w:tc>
+        <w:tc>
+          <w:tcPr>
+            <w:tcW w:w="3006" w:type="dxa"/>
+          </w:tcPr>
+          <w:p>
+            <w:pPr>
+              <w:rPr>
+                <w:sz w:val="20"/>
+                <w:szCs w:val="20"/>
+              </w:rPr>
+            </w:pPr>
+            <w:r>
+              <w:rPr>
+                <w:sz w:val="20"/>
+                <w:szCs w:val="20"/>
+              </w:rPr>
+              <w:t>0.60</w:t>
+            </w:r>
+          </w:p>
+        </w:tc>
+      </w:tr>
+      <w:tr>
+        <w:tc>
+          <w:tcPr>
+            <w:tcW w:w="3004" w:type="dxa"/>
+          </w:tcPr>
+          <w:p>
+            <w:pPr>
+              <w:rPr>
+                <w:sz w:val="20"/>
+                <w:szCs w:val="20"/>
+              </w:rPr>
+            </w:pPr>
+            <w:r>
+              <w:rPr>
+                <w:sz w:val="20"/>
+                <w:szCs w:val="20"/>
+              </w:rPr>
+              <w:t>Mixed F1 Score</w:t>
+            </w:r>
+          </w:p>
+        </w:tc>
+        <w:tc>
+          <w:tcPr>
+            <w:tcW w:w="3006" w:type="dxa"/>
+          </w:tcPr>
+          <w:p>
+            <w:pPr>
+              <w:rPr>
+                <w:sz w:val="20"/>
+                <w:szCs w:val="20"/>
+              </w:rPr>
+            </w:pPr>
+            <w:r>
+              <w:rPr>
+                <w:sz w:val="20"/>
+                <w:szCs w:val="20"/>
+              </w:rPr>
+              <w:t>0.67</w:t>
+            </w:r>
+          </w:p>
+        </w:tc>
+        <w:tc>
+          <w:tcPr>
+            <w:tcW w:w="3006" w:type="dxa"/>
+          </w:tcPr>
+          <w:p>
+            <w:pPr>
+              <w:rPr>
+                <w:sz w:val="20"/>
+                <w:szCs w:val="20"/>
+              </w:rPr>
+            </w:pPr>
+            <w:r>
+              <w:rPr>
+                <w:sz w:val="20"/>
+                <w:szCs w:val="20"/>
+              </w:rPr>
+              <w:t>0.60</w:t>
+            </w:r>
+          </w:p>
+        </w:tc>
+      </w:tr>
+      <w:tr>
+        <w:tc>
+          <w:tcPr>
+            <w:tcW w:w="3004" w:type="dxa"/>
+          </w:tcPr>
+          <w:p>
+            <w:pPr>
+              <w:rPr>
+                <w:sz w:val="20"/>
+                <w:szCs w:val="20"/>
+              </w:rPr>
+            </w:pPr>
+          </w:p>
+        </w:tc>
+        <w:tc>
+          <w:tcPr>
+            <w:tcW w:w="3006" w:type="dxa"/>
+          </w:tcPr>
+          <w:p>
+            <w:pPr>
+              <w:rPr>
+                <w:sz w:val="20"/>
+                <w:szCs w:val="20"/>
+              </w:rPr>
+            </w:pPr>
+          </w:p>
+        </w:tc>
+        <w:tc>
+          <w:tcPr>
+            <w:tcW w:w="3006" w:type="dxa"/>
+          </w:tcPr>
+          <w:p>
+            <w:pPr>
+              <w:rPr>
+                <w:sz w:val="20"/>
+                <w:szCs w:val="20"/>
+              </w:rPr>
+            </w:pPr>
+          </w:p>
+        </w:tc>
+      </w:tr>
+      <w:tr>
+        <w:tc>
+          <w:tcPr>
+            <w:tcW w:w="3004" w:type="dxa"/>
+          </w:tcPr>
+          <w:p>
+            <w:pPr>
+              <w:rPr>
+                <w:sz w:val="20"/>
+                <w:szCs w:val="20"/>
+              </w:rPr>
+            </w:pPr>
+            <w:r>
+              <w:rPr>
+                <w:sz w:val="20"/>
+                <w:szCs w:val="20"/>
+              </w:rPr>
+              <w:t>Macro Average F1 Score</w:t>
+            </w:r>
+          </w:p>
+        </w:tc>
+        <w:tc>
+          <w:tcPr>
+            <w:tcW w:w="3006" w:type="dxa"/>
+          </w:tcPr>
+          <w:p>
+            <w:pPr>
+              <w:rPr>
+                <w:sz w:val="20"/>
+                <w:szCs w:val="20"/>
+              </w:rPr>
+            </w:pPr>
+            <w:r>
+              <w:rPr>
+                <w:sz w:val="20"/>
+                <w:szCs w:val="20"/>
+              </w:rPr>
+              <w:t>0.86</w:t>
+            </w:r>
+          </w:p>
+        </w:tc>
+        <w:tc>
+          <w:tcPr>
+            <w:tcW w:w="3006" w:type="dxa"/>
+          </w:tcPr>
+          <w:p>
+            <w:pPr>
+              <w:rPr>
+                <w:sz w:val="20"/>
+                <w:szCs w:val="20"/>
+              </w:rPr>
+            </w:pPr>
+            <w:r>
+              <w:rPr>
+                <w:sz w:val="20"/>
+                <w:szCs w:val="20"/>
+              </w:rPr>
+              <w:t>0.85</w:t>
+            </w:r>
+          </w:p>
+        </w:tc>
+      </w:tr>
+      <w:tr>
+        <w:tc>
+          <w:tcPr>
+            <w:tcW w:w="3004" w:type="dxa"/>
+          </w:tcPr>
+          <w:p>
+            <w:pPr>
+              <w:rPr>
+                <w:sz w:val="20"/>
+                <w:szCs w:val="20"/>
+              </w:rPr>
+            </w:pPr>
+            <w:r>
+              <w:rPr>
+                <w:sz w:val="20"/>
+                <w:szCs w:val="20"/>
+              </w:rPr>
+              <w:t>Weighted Average F1 Score</w:t>
+            </w:r>
+          </w:p>
+        </w:tc>
+        <w:tc>
+          <w:tcPr>
+            <w:tcW w:w="3006" w:type="dxa"/>
+          </w:tcPr>
+          <w:p>
+            <w:pPr>
+              <w:rPr>
+                <w:sz w:val="20"/>
+                <w:szCs w:val="20"/>
+              </w:rPr>
+            </w:pPr>
+            <w:r>
+              <w:rPr>
+                <w:sz w:val="20"/>
+                <w:szCs w:val="20"/>
+              </w:rPr>
+              <w:t>0.90</w:t>
+            </w:r>
+          </w:p>
+        </w:tc>
+        <w:tc>
+          <w:tcPr>
+            <w:tcW w:w="3006" w:type="dxa"/>
+          </w:tcPr>
+          <w:p>
+            <w:pPr>
+              <w:rPr>
+                <w:sz w:val="20"/>
+                <w:szCs w:val="20"/>
+              </w:rPr>
+            </w:pPr>
+            <w:r>
+              <w:rPr>
+                <w:sz w:val="20"/>
+                <w:szCs w:val="20"/>
+              </w:rPr>
+              <w:t>0.90</w:t>
+            </w:r>
           </w:p>
         </w:tc>
       </w:tr>
     </w:tbl>
     <w:p/>
-    <w:p/>
     <w:p>
       <w:pPr>
         <w:pStyle w:val="Heading3"/>
       </w:pPr>
       <w:r>
         <w:t>Observations &amp; Insights</w:t>
+      </w:r>
+    </w:p>
+    <w:p>
+      <w:pPr>
+        <w:pStyle w:val="Heading5"/>
+      </w:pPr>
+      <w:r>
+        <w:t>Tuned Run #1:</w:t>
       </w:r>
     </w:p>
     <w:p>
@@ -1112,6 +1718,329 @@
           <w:ilvl w:val="0"/>
           <w:numId w:val="2"/>
         </w:numPr>
+        <w:rPr>
+          <w:sz w:val="20"/>
+          <w:szCs w:val="20"/>
+        </w:rPr>
+      </w:pPr>
+      <w:r>
+        <w:rPr>
+          <w:sz w:val="20"/>
+          <w:szCs w:val="20"/>
+        </w:rPr>
+        <w:t>Both runs achieved identical train (94%) and test (90%) accuracy, indicating consistent model capacity across learning rates.</w:t>
+      </w:r>
+    </w:p>
+    <w:p>
+      <w:pPr>
+        <w:pStyle w:val="ListParagraph"/>
+        <w:numPr>
+          <w:ilvl w:val="0"/>
+          <w:numId w:val="2"/>
+        </w:numPr>
+        <w:rPr>
+          <w:sz w:val="20"/>
+          <w:szCs w:val="20"/>
+        </w:rPr>
+      </w:pPr>
+      <w:r>
+        <w:rPr>
+          <w:sz w:val="20"/>
+          <w:szCs w:val="20"/>
+        </w:rPr>
+        <w:t>The baseline run (LR = 0.001) slightly outperformed the tuned run (LR = 0.0005) in validation accuracy (89% vs 87%), suggesting better generalization within the same epoch budget.</w:t>
+      </w:r>
+    </w:p>
+    <w:p>
+      <w:pPr>
+        <w:pStyle w:val="ListParagraph"/>
+        <w:numPr>
+          <w:ilvl w:val="0"/>
+          <w:numId w:val="2"/>
+        </w:numPr>
+        <w:rPr>
+          <w:sz w:val="20"/>
+          <w:szCs w:val="20"/>
+        </w:rPr>
+      </w:pPr>
+      <w:r>
+        <w:rPr>
+          <w:sz w:val="20"/>
+          <w:szCs w:val="20"/>
+        </w:rPr>
+        <w:t>Overall, for Apple, Banana and Orange classes, there is a slight notable improvement in F1 scores</w:t>
+      </w:r>
+    </w:p>
+    <w:p>
+      <w:pPr>
+        <w:pStyle w:val="ListParagraph"/>
+        <w:numPr>
+          <w:ilvl w:val="0"/>
+          <w:numId w:val="2"/>
+        </w:numPr>
+        <w:rPr>
+          <w:sz w:val="20"/>
+          <w:szCs w:val="20"/>
+        </w:rPr>
+      </w:pPr>
+      <w:r>
+        <w:rPr>
+          <w:sz w:val="20"/>
+          <w:szCs w:val="20"/>
+        </w:rPr>
+        <w:t>Whereas for the Mixed class, the baseline</w:t>
+      </w:r>
+      <w:r>
+        <w:rPr>
+          <w:sz w:val="20"/>
+          <w:szCs w:val="20"/>
+        </w:rPr>
+        <w:t xml:space="preserve"> had a higher F1 score (0.67 vs 0.60), </w:t>
+      </w:r>
+      <w:r>
+        <w:rPr>
+          <w:sz w:val="20"/>
+          <w:szCs w:val="20"/>
+        </w:rPr>
+        <w:t xml:space="preserve">with a </w:t>
+      </w:r>
+      <w:r>
+        <w:rPr>
+          <w:sz w:val="20"/>
+          <w:szCs w:val="20"/>
+        </w:rPr>
+        <w:t>notably higher recall (0.80 vs 0.60), suggesting better sensitivity to true positives.</w:t>
+      </w:r>
+      <w:r>
+        <w:rPr>
+          <w:sz w:val="20"/>
+          <w:szCs w:val="20"/>
+        </w:rPr>
+        <w:t xml:space="preserve"> </w:t>
+      </w:r>
+    </w:p>
+    <w:p>
+      <w:pPr>
+        <w:pStyle w:val="ListParagraph"/>
+        <w:numPr>
+          <w:ilvl w:val="0"/>
+          <w:numId w:val="2"/>
+        </w:numPr>
+        <w:rPr>
+          <w:rFonts w:ascii="Calibri" w:hAnsi="Calibri" w:cs="Calibri"/>
+          <w:sz w:val="20"/>
+          <w:szCs w:val="20"/>
+        </w:rPr>
+      </w:pPr>
+      <w:r>
+        <w:rPr>
+          <w:rStyle w:val="Strong"/>
+          <w:rFonts w:ascii="Calibri" w:eastAsiaTheme="majorEastAsia" w:hAnsi="Calibri" w:cs="Calibri"/>
+          <w:b w:val="0"/>
+          <w:bCs w:val="0"/>
+          <w:sz w:val="20"/>
+          <w:szCs w:val="20"/>
+        </w:rPr>
+        <w:t>Slightly lower macro F1 score (0.85 vs 0.86)</w:t>
+      </w:r>
+      <w:r>
+        <w:rPr>
+          <w:rFonts w:ascii="Calibri" w:hAnsi="Calibri" w:cs="Calibri"/>
+          <w:sz w:val="20"/>
+          <w:szCs w:val="20"/>
+        </w:rPr>
+        <w:t xml:space="preserve"> indicates that the model's performance </w:t>
+      </w:r>
+      <w:r>
+        <w:rPr>
+          <w:rStyle w:val="Strong"/>
+          <w:rFonts w:ascii="Calibri" w:eastAsiaTheme="majorEastAsia" w:hAnsi="Calibri" w:cs="Calibri"/>
+          <w:b w:val="0"/>
+          <w:bCs w:val="0"/>
+          <w:sz w:val="20"/>
+          <w:szCs w:val="20"/>
+        </w:rPr>
+        <w:t>varied more</w:t>
+      </w:r>
+      <w:r>
+        <w:rPr>
+          <w:rStyle w:val="Strong"/>
+          <w:rFonts w:ascii="Calibri" w:eastAsiaTheme="majorEastAsia" w:hAnsi="Calibri" w:cs="Calibri"/>
+          <w:sz w:val="20"/>
+          <w:szCs w:val="20"/>
+        </w:rPr>
+        <w:t xml:space="preserve"> </w:t>
+      </w:r>
+      <w:r>
+        <w:rPr>
+          <w:rStyle w:val="Strong"/>
+          <w:rFonts w:ascii="Calibri" w:eastAsiaTheme="majorEastAsia" w:hAnsi="Calibri" w:cs="Calibri"/>
+          <w:b w:val="0"/>
+          <w:bCs w:val="0"/>
+          <w:sz w:val="20"/>
+          <w:szCs w:val="20"/>
+        </w:rPr>
+        <w:t>across different classes</w:t>
+      </w:r>
+      <w:r>
+        <w:rPr>
+          <w:rFonts w:ascii="Calibri" w:hAnsi="Calibri" w:cs="Calibri"/>
+          <w:sz w:val="20"/>
+          <w:szCs w:val="20"/>
+        </w:rPr>
+        <w:t>, particularly underperforming in the "Mixed" class.</w:t>
+      </w:r>
+    </w:p>
+    <w:p>
+      <w:pPr>
+        <w:pStyle w:val="ListParagraph"/>
+        <w:numPr>
+          <w:ilvl w:val="0"/>
+          <w:numId w:val="2"/>
+        </w:numPr>
+        <w:rPr>
+          <w:rFonts w:ascii="Calibri" w:hAnsi="Calibri" w:cs="Calibri"/>
+          <w:sz w:val="20"/>
+          <w:szCs w:val="20"/>
+        </w:rPr>
+      </w:pPr>
+      <w:r>
+        <w:rPr>
+          <w:rFonts w:ascii="Calibri" w:hAnsi="Calibri" w:cs="Calibri"/>
+          <w:sz w:val="20"/>
+          <w:szCs w:val="20"/>
+        </w:rPr>
+        <w:t xml:space="preserve">The model may have been </w:t>
+      </w:r>
+      <w:r>
+        <w:rPr>
+          <w:rStyle w:val="Strong"/>
+          <w:rFonts w:ascii="Calibri" w:eastAsiaTheme="majorEastAsia" w:hAnsi="Calibri" w:cs="Calibri"/>
+          <w:b w:val="0"/>
+          <w:bCs w:val="0"/>
+          <w:sz w:val="20"/>
+          <w:szCs w:val="20"/>
+        </w:rPr>
+        <w:t>more cautious</w:t>
+      </w:r>
+      <w:r>
+        <w:rPr>
+          <w:rFonts w:ascii="Calibri" w:hAnsi="Calibri" w:cs="Calibri"/>
+          <w:sz w:val="20"/>
+          <w:szCs w:val="20"/>
+        </w:rPr>
+        <w:t xml:space="preserve"> (higher precision) but </w:t>
+      </w:r>
+      <w:r>
+        <w:rPr>
+          <w:rStyle w:val="Strong"/>
+          <w:rFonts w:ascii="Calibri" w:eastAsiaTheme="majorEastAsia" w:hAnsi="Calibri" w:cs="Calibri"/>
+          <w:b w:val="0"/>
+          <w:bCs w:val="0"/>
+          <w:sz w:val="20"/>
+          <w:szCs w:val="20"/>
+        </w:rPr>
+        <w:t>less sensitive</w:t>
+      </w:r>
+      <w:r>
+        <w:rPr>
+          <w:rFonts w:ascii="Calibri" w:hAnsi="Calibri" w:cs="Calibri"/>
+          <w:sz w:val="20"/>
+          <w:szCs w:val="20"/>
+        </w:rPr>
+        <w:t xml:space="preserve"> (lower recall) to detecting certain classes.</w:t>
+      </w:r>
+    </w:p>
+    <w:p>
+      <w:pPr>
+        <w:pStyle w:val="ListParagraph"/>
+        <w:numPr>
+          <w:ilvl w:val="0"/>
+          <w:numId w:val="2"/>
+        </w:numPr>
+        <w:rPr>
+          <w:rFonts w:ascii="Calibri" w:hAnsi="Calibri" w:cs="Calibri"/>
+          <w:sz w:val="20"/>
+          <w:szCs w:val="20"/>
+        </w:rPr>
+      </w:pPr>
+      <w:r>
+        <w:rPr>
+          <w:rFonts w:ascii="Calibri" w:hAnsi="Calibri" w:cs="Calibri"/>
+          <w:sz w:val="20"/>
+          <w:szCs w:val="20"/>
+        </w:rPr>
+        <w:t xml:space="preserve">This suggests that the </w:t>
+      </w:r>
+      <w:r>
+        <w:rPr>
+          <w:rStyle w:val="Strong"/>
+          <w:rFonts w:ascii="Calibri" w:eastAsiaTheme="majorEastAsia" w:hAnsi="Calibri" w:cs="Calibri"/>
+          <w:b w:val="0"/>
+          <w:bCs w:val="0"/>
+          <w:sz w:val="20"/>
+          <w:szCs w:val="20"/>
+        </w:rPr>
+        <w:t>tuned run prioritized precision over recall</w:t>
+      </w:r>
+      <w:r>
+        <w:rPr>
+          <w:rFonts w:ascii="Calibri" w:hAnsi="Calibri" w:cs="Calibri"/>
+          <w:sz w:val="20"/>
+          <w:szCs w:val="20"/>
+        </w:rPr>
+        <w:t>, which may be suitable in contexts where false positives are more costly than false negatives.</w:t>
+      </w:r>
+    </w:p>
+    <w:p>
+      <w:pPr>
+        <w:pStyle w:val="ListParagraph"/>
+        <w:numPr>
+          <w:ilvl w:val="0"/>
+          <w:numId w:val="2"/>
+        </w:numPr>
+        <w:rPr>
+          <w:rFonts w:ascii="Calibri" w:hAnsi="Calibri" w:cs="Calibri"/>
+          <w:sz w:val="20"/>
+          <w:szCs w:val="20"/>
+        </w:rPr>
+      </w:pPr>
+      <w:r>
+        <w:rPr>
+          <w:rFonts w:ascii="Calibri" w:hAnsi="Calibri" w:cs="Calibri"/>
+          <w:sz w:val="20"/>
+          <w:szCs w:val="20"/>
+        </w:rPr>
+        <w:t xml:space="preserve">It could also imply that the </w:t>
+      </w:r>
+      <w:r>
+        <w:rPr>
+          <w:rStyle w:val="Strong"/>
+          <w:rFonts w:ascii="Calibri" w:eastAsiaTheme="majorEastAsia" w:hAnsi="Calibri" w:cs="Calibri"/>
+          <w:b w:val="0"/>
+          <w:bCs w:val="0"/>
+          <w:sz w:val="20"/>
+          <w:szCs w:val="20"/>
+        </w:rPr>
+        <w:t>learning rate was too small</w:t>
+      </w:r>
+      <w:r>
+        <w:rPr>
+          <w:rFonts w:ascii="Calibri" w:hAnsi="Calibri" w:cs="Calibri"/>
+          <w:sz w:val="20"/>
+          <w:szCs w:val="20"/>
+        </w:rPr>
+        <w:t xml:space="preserve"> for the model to fully optimize its performance across all classes within the same training duration.</w:t>
+      </w:r>
+    </w:p>
+    <w:p>
+      <w:pPr>
+        <w:ind w:left="360"/>
+        <w:rPr>
+          <w:rFonts w:ascii="Calibri" w:hAnsi="Calibri" w:cs="Calibri"/>
+          <w:sz w:val="20"/>
+          <w:szCs w:val="20"/>
+        </w:rPr>
       </w:pPr>
     </w:p>
     <w:p/>
@@ -1847,7 +2776,6 @@
     <w:next w:val="Normal"/>
     <w:link w:val="Heading4Char"/>
     <w:uiPriority w:val="9"/>
-    <w:semiHidden/>
     <w:unhideWhenUsed/>
     <w:qFormat/>
     <w:rsid w:val="00CB29F5"/>
@@ -1870,7 +2798,6 @@
     <w:next w:val="Normal"/>
     <w:link w:val="Heading5Char"/>
     <w:uiPriority w:val="9"/>
-    <w:semiHidden/>
     <w:unhideWhenUsed/>
     <w:qFormat/>
     <w:rsid w:val="00CB29F5"/>
@@ -2045,7 +2972,6 @@
     <w:basedOn w:val="DefaultParagraphFont"/>
     <w:link w:val="Heading4"/>
     <w:uiPriority w:val="9"/>
-    <w:semiHidden/>
     <w:rsid w:val="00CB29F5"/>
     <w:rPr>
       <w:rFonts w:eastAsiaTheme="majorEastAsia" w:cstheme="majorBidi"/>
@@ -2059,7 +2985,6 @@
     <w:basedOn w:val="DefaultParagraphFont"/>
     <w:link w:val="Heading5"/>
     <w:uiPriority w:val="9"/>
-    <w:semiHidden/>
     <w:rsid w:val="00CB29F5"/>
     <w:rPr>
       <w:rFonts w:eastAsiaTheme="majorEastAsia" w:cstheme="majorBidi"/>
@@ -2631,4 +3556,16 @@
     </a:ext>
   </a:extLst>
 </a:theme>
+</file>
+
+<file path=customXml/item1.xml><?xml version="1.0" encoding="utf-8"?>
+<b:Sources xmlns:b="http://schemas.openxmlformats.org/officeDocument/2006/bibliography" xmlns="http://schemas.openxmlformats.org/officeDocument/2006/bibliography" SelectedStyle="/APASixthEditionOfficeOnline.xsl" StyleName="APA" Version="6"/>
+</file>
+
+<file path=customXml/itemProps1.xml><?xml version="1.0" encoding="utf-8"?>
+<ds:datastoreItem xmlns:ds="http://schemas.openxmlformats.org/officeDocument/2006/customXml" ds:itemID="{6EF46B89-488A-774A-8E7B-D4A8BB702650}">
+  <ds:schemaRefs>
+    <ds:schemaRef ds:uri="http://schemas.openxmlformats.org/officeDocument/2006/bibliography"/>
+  </ds:schemaRefs>
+</ds:datastoreItem>
 </file>
</xml_diff>